<commit_message>
add Head First Design Patterns
</commit_message>
<xml_diff>
--- a/Doc/DataGrip crack.docx
+++ b/Doc/DataGrip crack.docx
@@ -12,17 +12,28 @@
       </w:r>
     </w:p>
     <w:p>
+      <w:pPr>
+        <w:rPr>
+          <w:rFonts w:hint="default"/>
+        </w:rPr>
+      </w:pPr>
+    </w:p>
+    <w:p>
+      <w:pPr>
+        <w:ind w:firstLine="420" w:firstLineChars="0"/>
+      </w:pPr>
       <w:r>
         <w:rPr>
           <w:rFonts w:hint="default"/>
         </w:rPr>
         <w:t>-javaagent:/Users/kingdomdong/Tools/datagrip/crack/JetbrainsCrack-3.1-release-enc.jar</w:t>
       </w:r>
+    </w:p>
+    <w:p/>
+    <w:p>
       <w:bookmarkStart w:id="0" w:name="_GoBack"/>
       <w:bookmarkEnd w:id="0"/>
     </w:p>
-    <w:p/>
-    <w:p/>
     <w:sectPr>
       <w:pgSz w:w="11906" w:h="16838"/>
       <w:pgMar w:top="1440" w:right="1800" w:bottom="1440" w:left="1800" w:header="851" w:footer="992" w:gutter="0"/>

</xml_diff>